<commit_message>
setup for learning materials
Signed-off-by: Wei Wang <givemepower8@gmail.com>
</commit_message>
<xml_diff>
--- a/00.docs/Basics.docx
+++ b/00.docs/Basics.docx
@@ -1778,6 +1778,49 @@
     <w:p/>
     <w:p/>
     <w:p/>
+    <w:p>
+      <w:pPr>
+        <w:pStyle w:val="Heading1"/>
+        <w:rPr>
+          <w:lang w:val="en-US"/>
+        </w:rPr>
+      </w:pPr>
+      <w:r>
+        <w:rPr>
+          <w:lang w:val="en-US"/>
+        </w:rPr>
+        <w:t>Object-oriented</w:t>
+      </w:r>
+    </w:p>
+    <w:p>
+      <w:pPr>
+        <w:pStyle w:val="Heading2"/>
+        <w:rPr>
+          <w:lang w:val="en-US"/>
+        </w:rPr>
+      </w:pPr>
+      <w:r>
+        <w:rPr>
+          <w:lang w:val="en-US"/>
+        </w:rPr>
+        <w:t>c</w:t>
+      </w:r>
+      <w:bookmarkStart w:id="0" w:name="_GoBack"/>
+      <w:bookmarkEnd w:id="0"/>
+      <w:r>
+        <w:rPr>
+          <w:lang w:val="en-US"/>
+        </w:rPr>
+        <w:t>lass</w:t>
+      </w:r>
+    </w:p>
+    <w:p>
+      <w:pPr>
+        <w:rPr>
+          <w:lang w:val="en-US"/>
+        </w:rPr>
+      </w:pPr>
+    </w:p>
     <w:p>
       <w:pPr>
         <w:pStyle w:val="Heading1"/>
@@ -2451,7 +2494,6 @@
         <w:rPr>
           <w:lang w:val="en-US"/>
         </w:rPr>
-        <w:lastRenderedPageBreak/>
         <w:t>Development environment</w:t>
       </w:r>
     </w:p>
@@ -2505,8 +2547,6 @@
         </w:rPr>
         <w:t>c</w:t>
       </w:r>
-      <w:bookmarkStart w:id="0" w:name="_GoBack"/>
-      <w:bookmarkEnd w:id="0"/>
       <w:r>
         <w:rPr>
           <w:lang w:val="en-US"/>

</xml_diff>